<commit_message>
added logo + another exercise
</commit_message>
<xml_diff>
--- a/App Specs.docx
+++ b/App Specs.docx
@@ -18,7 +18,7 @@
     <w:p>
       <w:r>
         <w:pict w14:anchorId="4B353A5E">
-          <v:rect id="_x0000_i1068" style="width:0;height:0" o:hralign="center" o:hrstd="t" o:hrnoshade="t" o:hr="t" fillcolor="#d1d5db" stroked="f"/>
+          <v:rect id="_x0000_i1025" style="width:0;height:0" o:hralign="center" o:hrstd="t" o:hrnoshade="t" o:hr="t" fillcolor="#d1d5db" stroked="f"/>
         </w:pict>
       </w:r>
     </w:p>
@@ -337,7 +337,7 @@
     <w:p>
       <w:r>
         <w:pict w14:anchorId="540CFBEB">
-          <v:rect id="_x0000_i1069" style="width:0;height:0" o:hralign="center" o:hrstd="t" o:hrnoshade="t" o:hr="t" fillcolor="#d1d5db" stroked="f"/>
+          <v:rect id="_x0000_i1026" style="width:0;height:0" o:hralign="center" o:hrstd="t" o:hrnoshade="t" o:hr="t" fillcolor="#d1d5db" stroked="f"/>
         </w:pict>
       </w:r>
     </w:p>
@@ -415,7 +415,7 @@
     <w:p>
       <w:r>
         <w:pict w14:anchorId="11294310">
-          <v:rect id="_x0000_i1070" style="width:0;height:0" o:hralign="center" o:hrstd="t" o:hrnoshade="t" o:hr="t" fillcolor="#d1d5db" stroked="f"/>
+          <v:rect id="_x0000_i1027" style="width:0;height:0" o:hralign="center" o:hrstd="t" o:hrnoshade="t" o:hr="t" fillcolor="#d1d5db" stroked="f"/>
         </w:pict>
       </w:r>
     </w:p>
@@ -474,7 +474,7 @@
     <w:p>
       <w:r>
         <w:pict w14:anchorId="76FE645F">
-          <v:rect id="_x0000_i1071" style="width:0;height:0" o:hralign="center" o:hrstd="t" o:hrnoshade="t" o:hr="t" fillcolor="#d1d5db" stroked="f"/>
+          <v:rect id="_x0000_i1028" style="width:0;height:0" o:hralign="center" o:hrstd="t" o:hrnoshade="t" o:hr="t" fillcolor="#d1d5db" stroked="f"/>
         </w:pict>
       </w:r>
     </w:p>
@@ -522,7 +522,7 @@
     <w:p>
       <w:r>
         <w:pict w14:anchorId="185D8D1F">
-          <v:rect id="_x0000_i1072" style="width:0;height:0" o:hralign="center" o:hrstd="t" o:hrnoshade="t" o:hr="t" fillcolor="#d1d5db" stroked="f"/>
+          <v:rect id="_x0000_i1029" style="width:0;height:0" o:hralign="center" o:hrstd="t" o:hrnoshade="t" o:hr="t" fillcolor="#d1d5db" stroked="f"/>
         </w:pict>
       </w:r>
     </w:p>
@@ -557,6 +557,876 @@
         <w:t>The app should be designed with scalability in mind to accommodate future additions and improvements.</w:t>
       </w:r>
     </w:p>
+    <w:p>
+      <w:r>
+        <w:br w:type="page"/>
+      </w:r>
+    </w:p>
+    <w:p>
+      <w:pPr>
+        <w:pStyle w:val="Heading1"/>
+      </w:pPr>
+      <w:r>
+        <w:lastRenderedPageBreak/>
+        <w:t>Example Prompts</w:t>
+      </w:r>
+    </w:p>
+    <w:p>
+      <w:pPr>
+        <w:shd w:val="clear" w:color="auto" w:fill="343541"/>
+        <w:spacing w:after="100" w:line="240" w:lineRule="auto"/>
+        <w:rPr>
+          <w:rFonts w:ascii="Segoe UI" w:eastAsia="Times New Roman" w:hAnsi="Segoe UI" w:cs="Segoe UI"/>
+          <w:kern w:val="0"/>
+          <w:sz w:val="21"/>
+          <w:szCs w:val="21"/>
+          <w14:ligatures w14:val="none"/>
+        </w:rPr>
+      </w:pPr>
+      <w:r>
+        <w:rPr>
+          <w:rFonts w:ascii="Segoe UI" w:eastAsia="Times New Roman" w:hAnsi="Segoe UI" w:cs="Segoe UI"/>
+          <w:kern w:val="0"/>
+          <w:sz w:val="21"/>
+          <w:szCs w:val="21"/>
+          <w14:ligatures w14:val="none"/>
+        </w:rPr>
+        <w:t xml:space="preserve">Would it be possible to leverage </w:t>
+      </w:r>
+      <w:proofErr w:type="spellStart"/>
+      <w:r>
+        <w:rPr>
+          <w:rFonts w:ascii="Segoe UI" w:eastAsia="Times New Roman" w:hAnsi="Segoe UI" w:cs="Segoe UI"/>
+          <w:kern w:val="0"/>
+          <w:sz w:val="21"/>
+          <w:szCs w:val="21"/>
+          <w14:ligatures w14:val="none"/>
+        </w:rPr>
+        <w:t>ChatGPT</w:t>
+      </w:r>
+      <w:proofErr w:type="spellEnd"/>
+      <w:r>
+        <w:rPr>
+          <w:rFonts w:ascii="Segoe UI" w:eastAsia="Times New Roman" w:hAnsi="Segoe UI" w:cs="Segoe UI"/>
+          <w:kern w:val="0"/>
+          <w:sz w:val="21"/>
+          <w:szCs w:val="21"/>
+          <w14:ligatures w14:val="none"/>
+        </w:rPr>
+        <w:t xml:space="preserve"> to build this app for me? How would I go about getting </w:t>
+      </w:r>
+      <w:proofErr w:type="spellStart"/>
+      <w:r>
+        <w:rPr>
+          <w:rFonts w:ascii="Segoe UI" w:eastAsia="Times New Roman" w:hAnsi="Segoe UI" w:cs="Segoe UI"/>
+          <w:kern w:val="0"/>
+          <w:sz w:val="21"/>
+          <w:szCs w:val="21"/>
+          <w14:ligatures w14:val="none"/>
+        </w:rPr>
+        <w:t>ChatGPT</w:t>
+      </w:r>
+      <w:proofErr w:type="spellEnd"/>
+      <w:r>
+        <w:rPr>
+          <w:rFonts w:ascii="Segoe UI" w:eastAsia="Times New Roman" w:hAnsi="Segoe UI" w:cs="Segoe UI"/>
+          <w:kern w:val="0"/>
+          <w:sz w:val="21"/>
+          <w:szCs w:val="21"/>
+          <w14:ligatures w14:val="none"/>
+        </w:rPr>
+        <w:t xml:space="preserve"> to generate the code for each step of specs document above? Please give a </w:t>
+      </w:r>
+      <w:proofErr w:type="gramStart"/>
+      <w:r>
+        <w:rPr>
+          <w:rFonts w:ascii="Segoe UI" w:eastAsia="Times New Roman" w:hAnsi="Segoe UI" w:cs="Segoe UI"/>
+          <w:kern w:val="0"/>
+          <w:sz w:val="21"/>
+          <w:szCs w:val="21"/>
+          <w14:ligatures w14:val="none"/>
+        </w:rPr>
+        <w:t>step by step</w:t>
+      </w:r>
+      <w:proofErr w:type="gramEnd"/>
+      <w:r>
+        <w:rPr>
+          <w:rFonts w:ascii="Segoe UI" w:eastAsia="Times New Roman" w:hAnsi="Segoe UI" w:cs="Segoe UI"/>
+          <w:kern w:val="0"/>
+          <w:sz w:val="21"/>
+          <w:szCs w:val="21"/>
+          <w14:ligatures w14:val="none"/>
+        </w:rPr>
+        <w:t xml:space="preserve"> guide for each section, including example prompt outlines</w:t>
+      </w:r>
+    </w:p>
+    <w:p>
+      <w:pPr>
+        <w:shd w:val="clear" w:color="auto" w:fill="AB68FF"/>
+        <w:spacing w:after="0" w:line="240" w:lineRule="auto"/>
+        <w:rPr>
+          <w:rFonts w:ascii="Segoe UI" w:eastAsia="Times New Roman" w:hAnsi="Segoe UI" w:cs="Segoe UI"/>
+          <w:kern w:val="0"/>
+          <w:sz w:val="21"/>
+          <w:szCs w:val="21"/>
+          <w14:ligatures w14:val="none"/>
+        </w:rPr>
+      </w:pPr>
+      <w:proofErr w:type="spellStart"/>
+      <w:r>
+        <w:rPr>
+          <w:rFonts w:ascii="Segoe UI" w:eastAsia="Times New Roman" w:hAnsi="Segoe UI" w:cs="Segoe UI"/>
+          <w:kern w:val="0"/>
+          <w:sz w:val="21"/>
+          <w:szCs w:val="21"/>
+          <w14:ligatures w14:val="none"/>
+        </w:rPr>
+        <w:t>ChatGPT</w:t>
+      </w:r>
+      <w:proofErr w:type="spellEnd"/>
+    </w:p>
+    <w:p>
+      <w:pPr>
+        <w:pBdr>
+          <w:top w:val="single" w:sz="2" w:space="0" w:color="D9D9E3"/>
+          <w:left w:val="single" w:sz="2" w:space="0" w:color="D9D9E3"/>
+          <w:bottom w:val="single" w:sz="2" w:space="0" w:color="D9D9E3"/>
+          <w:right w:val="single" w:sz="2" w:space="0" w:color="D9D9E3"/>
+        </w:pBdr>
+        <w:spacing w:after="300" w:line="240" w:lineRule="auto"/>
+        <w:rPr>
+          <w:rFonts w:ascii="Segoe UI" w:eastAsia="Times New Roman" w:hAnsi="Segoe UI" w:cs="Segoe UI"/>
+          <w:kern w:val="0"/>
+          <w:sz w:val="21"/>
+          <w:szCs w:val="21"/>
+          <w14:ligatures w14:val="none"/>
+        </w:rPr>
+      </w:pPr>
+      <w:r>
+        <w:rPr>
+          <w:rFonts w:ascii="Segoe UI" w:eastAsia="Times New Roman" w:hAnsi="Segoe UI" w:cs="Segoe UI"/>
+          <w:kern w:val="0"/>
+          <w:sz w:val="21"/>
+          <w:szCs w:val="21"/>
+          <w14:ligatures w14:val="none"/>
+        </w:rPr>
+        <w:t xml:space="preserve">As of my knowledge </w:t>
+      </w:r>
+      <w:proofErr w:type="spellStart"/>
+      <w:r>
+        <w:rPr>
+          <w:rFonts w:ascii="Segoe UI" w:eastAsia="Times New Roman" w:hAnsi="Segoe UI" w:cs="Segoe UI"/>
+          <w:kern w:val="0"/>
+          <w:sz w:val="21"/>
+          <w:szCs w:val="21"/>
+          <w14:ligatures w14:val="none"/>
+        </w:rPr>
+        <w:t>cutoff</w:t>
+      </w:r>
+      <w:proofErr w:type="spellEnd"/>
+      <w:r>
+        <w:rPr>
+          <w:rFonts w:ascii="Segoe UI" w:eastAsia="Times New Roman" w:hAnsi="Segoe UI" w:cs="Segoe UI"/>
+          <w:kern w:val="0"/>
+          <w:sz w:val="21"/>
+          <w:szCs w:val="21"/>
+          <w14:ligatures w14:val="none"/>
+        </w:rPr>
+        <w:t xml:space="preserve"> in September 2021, it's important to note that while GPT-3 and GPT-4 (</w:t>
+      </w:r>
+      <w:proofErr w:type="spellStart"/>
+      <w:r>
+        <w:rPr>
+          <w:rFonts w:ascii="Segoe UI" w:eastAsia="Times New Roman" w:hAnsi="Segoe UI" w:cs="Segoe UI"/>
+          <w:kern w:val="0"/>
+          <w:sz w:val="21"/>
+          <w:szCs w:val="21"/>
+          <w14:ligatures w14:val="none"/>
+        </w:rPr>
+        <w:t>ChatGPT</w:t>
+      </w:r>
+      <w:proofErr w:type="spellEnd"/>
+      <w:r>
+        <w:rPr>
+          <w:rFonts w:ascii="Segoe UI" w:eastAsia="Times New Roman" w:hAnsi="Segoe UI" w:cs="Segoe UI"/>
+          <w:kern w:val="0"/>
+          <w:sz w:val="21"/>
+          <w:szCs w:val="21"/>
+          <w14:ligatures w14:val="none"/>
+        </w:rPr>
+        <w:t xml:space="preserve"> is based on this model) can generate code snippets and assist with certain programming tasks, they cannot autonomously build an entire application, especially one as complex as the one you're describing.</w:t>
+      </w:r>
+    </w:p>
+    <w:p>
+      <w:pPr>
+        <w:pBdr>
+          <w:top w:val="single" w:sz="2" w:space="0" w:color="D9D9E3"/>
+          <w:left w:val="single" w:sz="2" w:space="0" w:color="D9D9E3"/>
+          <w:bottom w:val="single" w:sz="2" w:space="0" w:color="D9D9E3"/>
+          <w:right w:val="single" w:sz="2" w:space="0" w:color="D9D9E3"/>
+        </w:pBdr>
+        <w:spacing w:before="300" w:after="300" w:line="240" w:lineRule="auto"/>
+        <w:rPr>
+          <w:rFonts w:ascii="Segoe UI" w:eastAsia="Times New Roman" w:hAnsi="Segoe UI" w:cs="Segoe UI"/>
+          <w:kern w:val="0"/>
+          <w:sz w:val="21"/>
+          <w:szCs w:val="21"/>
+          <w14:ligatures w14:val="none"/>
+        </w:rPr>
+      </w:pPr>
+      <w:r>
+        <w:rPr>
+          <w:rFonts w:ascii="Segoe UI" w:eastAsia="Times New Roman" w:hAnsi="Segoe UI" w:cs="Segoe UI"/>
+          <w:kern w:val="0"/>
+          <w:sz w:val="21"/>
+          <w:szCs w:val="21"/>
+          <w14:ligatures w14:val="none"/>
+        </w:rPr>
+        <w:t>However, you can use GPT-4 to help generate pieces of code, assist in problem-solving, or brainstorm design and architecture ideas. Here's a step-by-step guide on how you might leverage GPT-4 during different stages of your app development process:</w:t>
+      </w:r>
+    </w:p>
+    <w:p>
+      <w:pPr>
+        <w:pBdr>
+          <w:top w:val="single" w:sz="2" w:space="0" w:color="D9D9E3"/>
+          <w:left w:val="single" w:sz="2" w:space="0" w:color="D9D9E3"/>
+          <w:bottom w:val="single" w:sz="2" w:space="0" w:color="D9D9E3"/>
+          <w:right w:val="single" w:sz="2" w:space="0" w:color="D9D9E3"/>
+        </w:pBdr>
+        <w:spacing w:before="300" w:after="300" w:line="240" w:lineRule="auto"/>
+        <w:rPr>
+          <w:rFonts w:ascii="Segoe UI" w:eastAsia="Times New Roman" w:hAnsi="Segoe UI" w:cs="Segoe UI"/>
+          <w:kern w:val="0"/>
+          <w:sz w:val="21"/>
+          <w:szCs w:val="21"/>
+          <w14:ligatures w14:val="none"/>
+        </w:rPr>
+      </w:pPr>
+      <w:r>
+        <w:rPr>
+          <w:rFonts w:ascii="Segoe UI" w:eastAsia="Times New Roman" w:hAnsi="Segoe UI" w:cs="Segoe UI"/>
+          <w:b/>
+          <w:bCs/>
+          <w:kern w:val="0"/>
+          <w:sz w:val="21"/>
+          <w:szCs w:val="21"/>
+          <w:bdr w:val="single" w:sz="2" w:space="0" w:color="D9D9E3" w:frame="1"/>
+          <w14:ligatures w14:val="none"/>
+        </w:rPr>
+        <w:t>1. User Authentication:</w:t>
+      </w:r>
+    </w:p>
+    <w:p>
+      <w:pPr>
+        <w:pBdr>
+          <w:top w:val="single" w:sz="2" w:space="0" w:color="D9D9E3"/>
+          <w:left w:val="single" w:sz="2" w:space="0" w:color="D9D9E3"/>
+          <w:bottom w:val="single" w:sz="2" w:space="0" w:color="D9D9E3"/>
+          <w:right w:val="single" w:sz="2" w:space="0" w:color="D9D9E3"/>
+        </w:pBdr>
+        <w:spacing w:before="300" w:after="300" w:line="240" w:lineRule="auto"/>
+        <w:rPr>
+          <w:rFonts w:ascii="Segoe UI" w:eastAsia="Times New Roman" w:hAnsi="Segoe UI" w:cs="Segoe UI"/>
+          <w:kern w:val="0"/>
+          <w:sz w:val="21"/>
+          <w:szCs w:val="21"/>
+          <w14:ligatures w14:val="none"/>
+        </w:rPr>
+      </w:pPr>
+      <w:r>
+        <w:rPr>
+          <w:rFonts w:ascii="Segoe UI" w:eastAsia="Times New Roman" w:hAnsi="Segoe UI" w:cs="Segoe UI"/>
+          <w:kern w:val="0"/>
+          <w:sz w:val="21"/>
+          <w:szCs w:val="21"/>
+          <w14:ligatures w14:val="none"/>
+        </w:rPr>
+        <w:t>Prompt Example: "Generate a code snippet in JavaScript using Firebase Authentication for a simple email and password sign-up and login system."</w:t>
+      </w:r>
+    </w:p>
+    <w:p>
+      <w:pPr>
+        <w:pBdr>
+          <w:top w:val="single" w:sz="2" w:space="0" w:color="D9D9E3"/>
+          <w:left w:val="single" w:sz="2" w:space="0" w:color="D9D9E3"/>
+          <w:bottom w:val="single" w:sz="2" w:space="0" w:color="D9D9E3"/>
+          <w:right w:val="single" w:sz="2" w:space="0" w:color="D9D9E3"/>
+        </w:pBdr>
+        <w:spacing w:before="300" w:after="300" w:line="240" w:lineRule="auto"/>
+        <w:rPr>
+          <w:rFonts w:ascii="Segoe UI" w:eastAsia="Times New Roman" w:hAnsi="Segoe UI" w:cs="Segoe UI"/>
+          <w:kern w:val="0"/>
+          <w:sz w:val="21"/>
+          <w:szCs w:val="21"/>
+          <w14:ligatures w14:val="none"/>
+        </w:rPr>
+      </w:pPr>
+      <w:r>
+        <w:rPr>
+          <w:rFonts w:ascii="Segoe UI" w:eastAsia="Times New Roman" w:hAnsi="Segoe UI" w:cs="Segoe UI"/>
+          <w:b/>
+          <w:bCs/>
+          <w:kern w:val="0"/>
+          <w:sz w:val="21"/>
+          <w:szCs w:val="21"/>
+          <w:bdr w:val="single" w:sz="2" w:space="0" w:color="D9D9E3" w:frame="1"/>
+          <w14:ligatures w14:val="none"/>
+        </w:rPr>
+        <w:t>2. Home Screen:</w:t>
+      </w:r>
+    </w:p>
+    <w:p>
+      <w:pPr>
+        <w:pBdr>
+          <w:top w:val="single" w:sz="2" w:space="0" w:color="D9D9E3"/>
+          <w:left w:val="single" w:sz="2" w:space="0" w:color="D9D9E3"/>
+          <w:bottom w:val="single" w:sz="2" w:space="0" w:color="D9D9E3"/>
+          <w:right w:val="single" w:sz="2" w:space="0" w:color="D9D9E3"/>
+        </w:pBdr>
+        <w:spacing w:before="300" w:after="300" w:line="240" w:lineRule="auto"/>
+        <w:rPr>
+          <w:rFonts w:ascii="Segoe UI" w:eastAsia="Times New Roman" w:hAnsi="Segoe UI" w:cs="Segoe UI"/>
+          <w:kern w:val="0"/>
+          <w:sz w:val="21"/>
+          <w:szCs w:val="21"/>
+          <w14:ligatures w14:val="none"/>
+        </w:rPr>
+      </w:pPr>
+      <w:r>
+        <w:rPr>
+          <w:rFonts w:ascii="Segoe UI" w:eastAsia="Times New Roman" w:hAnsi="Segoe UI" w:cs="Segoe UI"/>
+          <w:kern w:val="0"/>
+          <w:sz w:val="21"/>
+          <w:szCs w:val="21"/>
+          <w14:ligatures w14:val="none"/>
+        </w:rPr>
+        <w:t>Prompt Example: "Provide a pseudocode outline for designing a home screen in React Native with icons leading to different features like Exercises, Daily Plan, Progress, Reminders, Chat, Settings, and Educational Resources."</w:t>
+      </w:r>
+    </w:p>
+    <w:p>
+      <w:pPr>
+        <w:pBdr>
+          <w:top w:val="single" w:sz="2" w:space="0" w:color="D9D9E3"/>
+          <w:left w:val="single" w:sz="2" w:space="0" w:color="D9D9E3"/>
+          <w:bottom w:val="single" w:sz="2" w:space="0" w:color="D9D9E3"/>
+          <w:right w:val="single" w:sz="2" w:space="0" w:color="D9D9E3"/>
+        </w:pBdr>
+        <w:spacing w:before="300" w:after="300" w:line="240" w:lineRule="auto"/>
+        <w:rPr>
+          <w:rFonts w:ascii="Segoe UI" w:eastAsia="Times New Roman" w:hAnsi="Segoe UI" w:cs="Segoe UI"/>
+          <w:kern w:val="0"/>
+          <w:sz w:val="21"/>
+          <w:szCs w:val="21"/>
+          <w14:ligatures w14:val="none"/>
+        </w:rPr>
+      </w:pPr>
+      <w:r>
+        <w:rPr>
+          <w:rFonts w:ascii="Segoe UI" w:eastAsia="Times New Roman" w:hAnsi="Segoe UI" w:cs="Segoe UI"/>
+          <w:b/>
+          <w:bCs/>
+          <w:kern w:val="0"/>
+          <w:sz w:val="21"/>
+          <w:szCs w:val="21"/>
+          <w:bdr w:val="single" w:sz="2" w:space="0" w:color="D9D9E3" w:frame="1"/>
+          <w14:ligatures w14:val="none"/>
+        </w:rPr>
+        <w:t>3. Exercises:</w:t>
+      </w:r>
+    </w:p>
+    <w:p>
+      <w:pPr>
+        <w:pBdr>
+          <w:top w:val="single" w:sz="2" w:space="0" w:color="D9D9E3"/>
+          <w:left w:val="single" w:sz="2" w:space="0" w:color="D9D9E3"/>
+          <w:bottom w:val="single" w:sz="2" w:space="0" w:color="D9D9E3"/>
+          <w:right w:val="single" w:sz="2" w:space="0" w:color="D9D9E3"/>
+        </w:pBdr>
+        <w:spacing w:before="300" w:after="300" w:line="240" w:lineRule="auto"/>
+        <w:rPr>
+          <w:rFonts w:ascii="Segoe UI" w:eastAsia="Times New Roman" w:hAnsi="Segoe UI" w:cs="Segoe UI"/>
+          <w:kern w:val="0"/>
+          <w:sz w:val="21"/>
+          <w:szCs w:val="21"/>
+          <w14:ligatures w14:val="none"/>
+        </w:rPr>
+      </w:pPr>
+      <w:r>
+        <w:rPr>
+          <w:rFonts w:ascii="Segoe UI" w:eastAsia="Times New Roman" w:hAnsi="Segoe UI" w:cs="Segoe UI"/>
+          <w:kern w:val="0"/>
+          <w:sz w:val="21"/>
+          <w:szCs w:val="21"/>
+          <w14:ligatures w14:val="none"/>
+        </w:rPr>
+        <w:t>Prompt Example: "Generate a code snippet in React Native for creating a searchable list of items, where each item has a video, description, and recommended sets/reps."</w:t>
+      </w:r>
+    </w:p>
+    <w:p>
+      <w:pPr>
+        <w:pBdr>
+          <w:top w:val="single" w:sz="2" w:space="0" w:color="D9D9E3"/>
+          <w:left w:val="single" w:sz="2" w:space="0" w:color="D9D9E3"/>
+          <w:bottom w:val="single" w:sz="2" w:space="0" w:color="D9D9E3"/>
+          <w:right w:val="single" w:sz="2" w:space="0" w:color="D9D9E3"/>
+        </w:pBdr>
+        <w:spacing w:before="300" w:after="300" w:line="240" w:lineRule="auto"/>
+        <w:rPr>
+          <w:rFonts w:ascii="Segoe UI" w:eastAsia="Times New Roman" w:hAnsi="Segoe UI" w:cs="Segoe UI"/>
+          <w:kern w:val="0"/>
+          <w:sz w:val="21"/>
+          <w:szCs w:val="21"/>
+          <w14:ligatures w14:val="none"/>
+        </w:rPr>
+      </w:pPr>
+      <w:r>
+        <w:rPr>
+          <w:rFonts w:ascii="Segoe UI" w:eastAsia="Times New Roman" w:hAnsi="Segoe UI" w:cs="Segoe UI"/>
+          <w:b/>
+          <w:bCs/>
+          <w:kern w:val="0"/>
+          <w:sz w:val="21"/>
+          <w:szCs w:val="21"/>
+          <w:bdr w:val="single" w:sz="2" w:space="0" w:color="D9D9E3" w:frame="1"/>
+          <w14:ligatures w14:val="none"/>
+        </w:rPr>
+        <w:t>4. Daily Plan:</w:t>
+      </w:r>
+    </w:p>
+    <w:p>
+      <w:pPr>
+        <w:pBdr>
+          <w:top w:val="single" w:sz="2" w:space="0" w:color="D9D9E3"/>
+          <w:left w:val="single" w:sz="2" w:space="0" w:color="D9D9E3"/>
+          <w:bottom w:val="single" w:sz="2" w:space="0" w:color="D9D9E3"/>
+          <w:right w:val="single" w:sz="2" w:space="0" w:color="D9D9E3"/>
+        </w:pBdr>
+        <w:spacing w:before="300" w:after="300" w:line="240" w:lineRule="auto"/>
+        <w:rPr>
+          <w:rFonts w:ascii="Segoe UI" w:eastAsia="Times New Roman" w:hAnsi="Segoe UI" w:cs="Segoe UI"/>
+          <w:kern w:val="0"/>
+          <w:sz w:val="21"/>
+          <w:szCs w:val="21"/>
+          <w14:ligatures w14:val="none"/>
+        </w:rPr>
+      </w:pPr>
+      <w:r>
+        <w:rPr>
+          <w:rFonts w:ascii="Segoe UI" w:eastAsia="Times New Roman" w:hAnsi="Segoe UI" w:cs="Segoe UI"/>
+          <w:kern w:val="0"/>
+          <w:sz w:val="21"/>
+          <w:szCs w:val="21"/>
+          <w14:ligatures w14:val="none"/>
+        </w:rPr>
+        <w:t>Prompt Example: "Provide a pseudocode outline for a daily plan feature in a mobile app that includes a list of prescribed exercises for the day with the option to mark them as completed."</w:t>
+      </w:r>
+    </w:p>
+    <w:p>
+      <w:pPr>
+        <w:pBdr>
+          <w:top w:val="single" w:sz="2" w:space="0" w:color="D9D9E3"/>
+          <w:left w:val="single" w:sz="2" w:space="0" w:color="D9D9E3"/>
+          <w:bottom w:val="single" w:sz="2" w:space="0" w:color="D9D9E3"/>
+          <w:right w:val="single" w:sz="2" w:space="0" w:color="D9D9E3"/>
+        </w:pBdr>
+        <w:spacing w:before="300" w:after="300" w:line="240" w:lineRule="auto"/>
+        <w:rPr>
+          <w:rFonts w:ascii="Segoe UI" w:eastAsia="Times New Roman" w:hAnsi="Segoe UI" w:cs="Segoe UI"/>
+          <w:kern w:val="0"/>
+          <w:sz w:val="21"/>
+          <w:szCs w:val="21"/>
+          <w14:ligatures w14:val="none"/>
+        </w:rPr>
+      </w:pPr>
+      <w:r>
+        <w:rPr>
+          <w:rFonts w:ascii="Segoe UI" w:eastAsia="Times New Roman" w:hAnsi="Segoe UI" w:cs="Segoe UI"/>
+          <w:b/>
+          <w:bCs/>
+          <w:kern w:val="0"/>
+          <w:sz w:val="21"/>
+          <w:szCs w:val="21"/>
+          <w:bdr w:val="single" w:sz="2" w:space="0" w:color="D9D9E3" w:frame="1"/>
+          <w14:ligatures w14:val="none"/>
+        </w:rPr>
+        <w:t>5. Progress:</w:t>
+      </w:r>
+    </w:p>
+    <w:p>
+      <w:pPr>
+        <w:pBdr>
+          <w:top w:val="single" w:sz="2" w:space="0" w:color="D9D9E3"/>
+          <w:left w:val="single" w:sz="2" w:space="0" w:color="D9D9E3"/>
+          <w:bottom w:val="single" w:sz="2" w:space="0" w:color="D9D9E3"/>
+          <w:right w:val="single" w:sz="2" w:space="0" w:color="D9D9E3"/>
+        </w:pBdr>
+        <w:spacing w:before="300" w:after="300" w:line="240" w:lineRule="auto"/>
+        <w:rPr>
+          <w:rFonts w:ascii="Segoe UI" w:eastAsia="Times New Roman" w:hAnsi="Segoe UI" w:cs="Segoe UI"/>
+          <w:kern w:val="0"/>
+          <w:sz w:val="21"/>
+          <w:szCs w:val="21"/>
+          <w14:ligatures w14:val="none"/>
+        </w:rPr>
+      </w:pPr>
+      <w:r>
+        <w:rPr>
+          <w:rFonts w:ascii="Segoe UI" w:eastAsia="Times New Roman" w:hAnsi="Segoe UI" w:cs="Segoe UI"/>
+          <w:kern w:val="0"/>
+          <w:sz w:val="21"/>
+          <w:szCs w:val="21"/>
+          <w14:ligatures w14:val="none"/>
+        </w:rPr>
+        <w:t>Prompt Example: "Generate a code snippet in JavaScript for creating an interactive chart using a library like Chart.js, where data can be dynamically updated."</w:t>
+      </w:r>
+    </w:p>
+    <w:p>
+      <w:pPr>
+        <w:pBdr>
+          <w:top w:val="single" w:sz="2" w:space="0" w:color="D9D9E3"/>
+          <w:left w:val="single" w:sz="2" w:space="0" w:color="D9D9E3"/>
+          <w:bottom w:val="single" w:sz="2" w:space="0" w:color="D9D9E3"/>
+          <w:right w:val="single" w:sz="2" w:space="0" w:color="D9D9E3"/>
+        </w:pBdr>
+        <w:spacing w:before="300" w:after="300" w:line="240" w:lineRule="auto"/>
+        <w:rPr>
+          <w:rFonts w:ascii="Segoe UI" w:eastAsia="Times New Roman" w:hAnsi="Segoe UI" w:cs="Segoe UI"/>
+          <w:kern w:val="0"/>
+          <w:sz w:val="21"/>
+          <w:szCs w:val="21"/>
+          <w14:ligatures w14:val="none"/>
+        </w:rPr>
+      </w:pPr>
+      <w:r>
+        <w:rPr>
+          <w:rFonts w:ascii="Segoe UI" w:eastAsia="Times New Roman" w:hAnsi="Segoe UI" w:cs="Segoe UI"/>
+          <w:b/>
+          <w:bCs/>
+          <w:kern w:val="0"/>
+          <w:sz w:val="21"/>
+          <w:szCs w:val="21"/>
+          <w:bdr w:val="single" w:sz="2" w:space="0" w:color="D9D9E3" w:frame="1"/>
+          <w14:ligatures w14:val="none"/>
+        </w:rPr>
+        <w:t>6. Reminders:</w:t>
+      </w:r>
+    </w:p>
+    <w:p>
+      <w:pPr>
+        <w:pBdr>
+          <w:top w:val="single" w:sz="2" w:space="0" w:color="D9D9E3"/>
+          <w:left w:val="single" w:sz="2" w:space="0" w:color="D9D9E3"/>
+          <w:bottom w:val="single" w:sz="2" w:space="0" w:color="D9D9E3"/>
+          <w:right w:val="single" w:sz="2" w:space="0" w:color="D9D9E3"/>
+        </w:pBdr>
+        <w:spacing w:before="300" w:after="300" w:line="240" w:lineRule="auto"/>
+        <w:rPr>
+          <w:rFonts w:ascii="Segoe UI" w:eastAsia="Times New Roman" w:hAnsi="Segoe UI" w:cs="Segoe UI"/>
+          <w:kern w:val="0"/>
+          <w:sz w:val="21"/>
+          <w:szCs w:val="21"/>
+          <w14:ligatures w14:val="none"/>
+        </w:rPr>
+      </w:pPr>
+      <w:r>
+        <w:rPr>
+          <w:rFonts w:ascii="Segoe UI" w:eastAsia="Times New Roman" w:hAnsi="Segoe UI" w:cs="Segoe UI"/>
+          <w:kern w:val="0"/>
+          <w:sz w:val="21"/>
+          <w:szCs w:val="21"/>
+          <w14:ligatures w14:val="none"/>
+        </w:rPr>
+        <w:t>Prompt Example: "Describe how to implement push notifications in a React Native app using Firebase Cloud Messaging."</w:t>
+      </w:r>
+    </w:p>
+    <w:p>
+      <w:pPr>
+        <w:pBdr>
+          <w:top w:val="single" w:sz="2" w:space="0" w:color="D9D9E3"/>
+          <w:left w:val="single" w:sz="2" w:space="0" w:color="D9D9E3"/>
+          <w:bottom w:val="single" w:sz="2" w:space="0" w:color="D9D9E3"/>
+          <w:right w:val="single" w:sz="2" w:space="0" w:color="D9D9E3"/>
+        </w:pBdr>
+        <w:spacing w:before="300" w:after="300" w:line="240" w:lineRule="auto"/>
+        <w:rPr>
+          <w:rFonts w:ascii="Segoe UI" w:eastAsia="Times New Roman" w:hAnsi="Segoe UI" w:cs="Segoe UI"/>
+          <w:kern w:val="0"/>
+          <w:sz w:val="21"/>
+          <w:szCs w:val="21"/>
+          <w14:ligatures w14:val="none"/>
+        </w:rPr>
+      </w:pPr>
+      <w:r>
+        <w:rPr>
+          <w:rFonts w:ascii="Segoe UI" w:eastAsia="Times New Roman" w:hAnsi="Segoe UI" w:cs="Segoe UI"/>
+          <w:b/>
+          <w:bCs/>
+          <w:kern w:val="0"/>
+          <w:sz w:val="21"/>
+          <w:szCs w:val="21"/>
+          <w:bdr w:val="single" w:sz="2" w:space="0" w:color="D9D9E3" w:frame="1"/>
+          <w14:ligatures w14:val="none"/>
+        </w:rPr>
+        <w:lastRenderedPageBreak/>
+        <w:t>7. Chat/Support:</w:t>
+      </w:r>
+    </w:p>
+    <w:p>
+      <w:pPr>
+        <w:pBdr>
+          <w:top w:val="single" w:sz="2" w:space="0" w:color="D9D9E3"/>
+          <w:left w:val="single" w:sz="2" w:space="0" w:color="D9D9E3"/>
+          <w:bottom w:val="single" w:sz="2" w:space="0" w:color="D9D9E3"/>
+          <w:right w:val="single" w:sz="2" w:space="0" w:color="D9D9E3"/>
+        </w:pBdr>
+        <w:spacing w:before="300" w:after="300" w:line="240" w:lineRule="auto"/>
+        <w:rPr>
+          <w:rFonts w:ascii="Segoe UI" w:eastAsia="Times New Roman" w:hAnsi="Segoe UI" w:cs="Segoe UI"/>
+          <w:kern w:val="0"/>
+          <w:sz w:val="21"/>
+          <w:szCs w:val="21"/>
+          <w14:ligatures w14:val="none"/>
+        </w:rPr>
+      </w:pPr>
+      <w:r>
+        <w:rPr>
+          <w:rFonts w:ascii="Segoe UI" w:eastAsia="Times New Roman" w:hAnsi="Segoe UI" w:cs="Segoe UI"/>
+          <w:kern w:val="0"/>
+          <w:sz w:val="21"/>
+          <w:szCs w:val="21"/>
+          <w14:ligatures w14:val="none"/>
+        </w:rPr>
+        <w:t xml:space="preserve">Prompt Example: "Outline the steps needed to implement a real-time chat feature in a mobile app using Firebase's </w:t>
+      </w:r>
+      <w:proofErr w:type="spellStart"/>
+      <w:r>
+        <w:rPr>
+          <w:rFonts w:ascii="Segoe UI" w:eastAsia="Times New Roman" w:hAnsi="Segoe UI" w:cs="Segoe UI"/>
+          <w:kern w:val="0"/>
+          <w:sz w:val="21"/>
+          <w:szCs w:val="21"/>
+          <w14:ligatures w14:val="none"/>
+        </w:rPr>
+        <w:t>Firestore</w:t>
+      </w:r>
+      <w:proofErr w:type="spellEnd"/>
+      <w:r>
+        <w:rPr>
+          <w:rFonts w:ascii="Segoe UI" w:eastAsia="Times New Roman" w:hAnsi="Segoe UI" w:cs="Segoe UI"/>
+          <w:kern w:val="0"/>
+          <w:sz w:val="21"/>
+          <w:szCs w:val="21"/>
+          <w14:ligatures w14:val="none"/>
+        </w:rPr>
+        <w:t xml:space="preserve"> database."</w:t>
+      </w:r>
+    </w:p>
+    <w:p>
+      <w:pPr>
+        <w:pBdr>
+          <w:top w:val="single" w:sz="2" w:space="0" w:color="D9D9E3"/>
+          <w:left w:val="single" w:sz="2" w:space="0" w:color="D9D9E3"/>
+          <w:bottom w:val="single" w:sz="2" w:space="0" w:color="D9D9E3"/>
+          <w:right w:val="single" w:sz="2" w:space="0" w:color="D9D9E3"/>
+        </w:pBdr>
+        <w:spacing w:before="300" w:after="300" w:line="240" w:lineRule="auto"/>
+        <w:rPr>
+          <w:rFonts w:ascii="Segoe UI" w:eastAsia="Times New Roman" w:hAnsi="Segoe UI" w:cs="Segoe UI"/>
+          <w:kern w:val="0"/>
+          <w:sz w:val="21"/>
+          <w:szCs w:val="21"/>
+          <w14:ligatures w14:val="none"/>
+        </w:rPr>
+      </w:pPr>
+      <w:r>
+        <w:rPr>
+          <w:rFonts w:ascii="Segoe UI" w:eastAsia="Times New Roman" w:hAnsi="Segoe UI" w:cs="Segoe UI"/>
+          <w:b/>
+          <w:bCs/>
+          <w:kern w:val="0"/>
+          <w:sz w:val="21"/>
+          <w:szCs w:val="21"/>
+          <w:bdr w:val="single" w:sz="2" w:space="0" w:color="D9D9E3" w:frame="1"/>
+          <w14:ligatures w14:val="none"/>
+        </w:rPr>
+        <w:t>8. Settings:</w:t>
+      </w:r>
+    </w:p>
+    <w:p>
+      <w:pPr>
+        <w:pBdr>
+          <w:top w:val="single" w:sz="2" w:space="0" w:color="D9D9E3"/>
+          <w:left w:val="single" w:sz="2" w:space="0" w:color="D9D9E3"/>
+          <w:bottom w:val="single" w:sz="2" w:space="0" w:color="D9D9E3"/>
+          <w:right w:val="single" w:sz="2" w:space="0" w:color="D9D9E3"/>
+        </w:pBdr>
+        <w:spacing w:before="300" w:after="300" w:line="240" w:lineRule="auto"/>
+        <w:rPr>
+          <w:rFonts w:ascii="Segoe UI" w:eastAsia="Times New Roman" w:hAnsi="Segoe UI" w:cs="Segoe UI"/>
+          <w:kern w:val="0"/>
+          <w:sz w:val="21"/>
+          <w:szCs w:val="21"/>
+          <w14:ligatures w14:val="none"/>
+        </w:rPr>
+      </w:pPr>
+      <w:r>
+        <w:rPr>
+          <w:rFonts w:ascii="Segoe UI" w:eastAsia="Times New Roman" w:hAnsi="Segoe UI" w:cs="Segoe UI"/>
+          <w:kern w:val="0"/>
+          <w:sz w:val="21"/>
+          <w:szCs w:val="21"/>
+          <w14:ligatures w14:val="none"/>
+        </w:rPr>
+        <w:t>Prompt Example: "Generate a code snippet in React Native for a settings screen that allows users to change their profile information and manage notifications."</w:t>
+      </w:r>
+    </w:p>
+    <w:p>
+      <w:pPr>
+        <w:pBdr>
+          <w:top w:val="single" w:sz="2" w:space="0" w:color="D9D9E3"/>
+          <w:left w:val="single" w:sz="2" w:space="0" w:color="D9D9E3"/>
+          <w:bottom w:val="single" w:sz="2" w:space="0" w:color="D9D9E3"/>
+          <w:right w:val="single" w:sz="2" w:space="0" w:color="D9D9E3"/>
+        </w:pBdr>
+        <w:spacing w:before="300" w:after="300" w:line="240" w:lineRule="auto"/>
+        <w:rPr>
+          <w:rFonts w:ascii="Segoe UI" w:eastAsia="Times New Roman" w:hAnsi="Segoe UI" w:cs="Segoe UI"/>
+          <w:kern w:val="0"/>
+          <w:sz w:val="21"/>
+          <w:szCs w:val="21"/>
+          <w14:ligatures w14:val="none"/>
+        </w:rPr>
+      </w:pPr>
+      <w:r>
+        <w:rPr>
+          <w:rFonts w:ascii="Segoe UI" w:eastAsia="Times New Roman" w:hAnsi="Segoe UI" w:cs="Segoe UI"/>
+          <w:b/>
+          <w:bCs/>
+          <w:kern w:val="0"/>
+          <w:sz w:val="21"/>
+          <w:szCs w:val="21"/>
+          <w:bdr w:val="single" w:sz="2" w:space="0" w:color="D9D9E3" w:frame="1"/>
+          <w14:ligatures w14:val="none"/>
+        </w:rPr>
+        <w:t>9. Educational Resources:</w:t>
+      </w:r>
+    </w:p>
+    <w:p>
+      <w:pPr>
+        <w:pBdr>
+          <w:top w:val="single" w:sz="2" w:space="0" w:color="D9D9E3"/>
+          <w:left w:val="single" w:sz="2" w:space="0" w:color="D9D9E3"/>
+          <w:bottom w:val="single" w:sz="2" w:space="0" w:color="D9D9E3"/>
+          <w:right w:val="single" w:sz="2" w:space="0" w:color="D9D9E3"/>
+        </w:pBdr>
+        <w:spacing w:before="300" w:after="300" w:line="240" w:lineRule="auto"/>
+        <w:rPr>
+          <w:rFonts w:ascii="Segoe UI" w:eastAsia="Times New Roman" w:hAnsi="Segoe UI" w:cs="Segoe UI"/>
+          <w:kern w:val="0"/>
+          <w:sz w:val="21"/>
+          <w:szCs w:val="21"/>
+          <w14:ligatures w14:val="none"/>
+        </w:rPr>
+      </w:pPr>
+      <w:r>
+        <w:rPr>
+          <w:rFonts w:ascii="Segoe UI" w:eastAsia="Times New Roman" w:hAnsi="Segoe UI" w:cs="Segoe UI"/>
+          <w:kern w:val="0"/>
+          <w:sz w:val="21"/>
+          <w:szCs w:val="21"/>
+          <w14:ligatures w14:val="none"/>
+        </w:rPr>
+        <w:t>Prompt Example: "Provide a pseudocode outline for creating a searchable library of resources in a mobile app."</w:t>
+      </w:r>
+    </w:p>
+    <w:p>
+      <w:pPr>
+        <w:pBdr>
+          <w:top w:val="single" w:sz="2" w:space="0" w:color="D9D9E3"/>
+          <w:left w:val="single" w:sz="2" w:space="0" w:color="D9D9E3"/>
+          <w:bottom w:val="single" w:sz="2" w:space="0" w:color="D9D9E3"/>
+          <w:right w:val="single" w:sz="2" w:space="0" w:color="D9D9E3"/>
+        </w:pBdr>
+        <w:spacing w:before="300" w:after="300" w:line="240" w:lineRule="auto"/>
+        <w:rPr>
+          <w:rFonts w:ascii="Segoe UI" w:eastAsia="Times New Roman" w:hAnsi="Segoe UI" w:cs="Segoe UI"/>
+          <w:kern w:val="0"/>
+          <w:sz w:val="21"/>
+          <w:szCs w:val="21"/>
+          <w14:ligatures w14:val="none"/>
+        </w:rPr>
+      </w:pPr>
+      <w:r>
+        <w:rPr>
+          <w:rFonts w:ascii="Segoe UI" w:eastAsia="Times New Roman" w:hAnsi="Segoe UI" w:cs="Segoe UI"/>
+          <w:b/>
+          <w:bCs/>
+          <w:kern w:val="0"/>
+          <w:sz w:val="21"/>
+          <w:szCs w:val="21"/>
+          <w:bdr w:val="single" w:sz="2" w:space="0" w:color="D9D9E3" w:frame="1"/>
+          <w14:ligatures w14:val="none"/>
+        </w:rPr>
+        <w:t>10. App Testing &amp; Deployment:</w:t>
+      </w:r>
+    </w:p>
+    <w:p>
+      <w:pPr>
+        <w:pBdr>
+          <w:top w:val="single" w:sz="2" w:space="0" w:color="D9D9E3"/>
+          <w:left w:val="single" w:sz="2" w:space="0" w:color="D9D9E3"/>
+          <w:bottom w:val="single" w:sz="2" w:space="0" w:color="D9D9E3"/>
+          <w:right w:val="single" w:sz="2" w:space="0" w:color="D9D9E3"/>
+        </w:pBdr>
+        <w:spacing w:before="300" w:after="300" w:line="240" w:lineRule="auto"/>
+        <w:rPr>
+          <w:rFonts w:ascii="Segoe UI" w:eastAsia="Times New Roman" w:hAnsi="Segoe UI" w:cs="Segoe UI"/>
+          <w:kern w:val="0"/>
+          <w:sz w:val="21"/>
+          <w:szCs w:val="21"/>
+          <w14:ligatures w14:val="none"/>
+        </w:rPr>
+      </w:pPr>
+      <w:r>
+        <w:rPr>
+          <w:rFonts w:ascii="Segoe UI" w:eastAsia="Times New Roman" w:hAnsi="Segoe UI" w:cs="Segoe UI"/>
+          <w:kern w:val="0"/>
+          <w:sz w:val="21"/>
+          <w:szCs w:val="21"/>
+          <w14:ligatures w14:val="none"/>
+        </w:rPr>
+        <w:t>Prompt Example: "What are the steps involved in preparing a React Native app for deployment to the Apple App Store and Google Play Store?"</w:t>
+      </w:r>
+    </w:p>
+    <w:p>
+      <w:pPr>
+        <w:pBdr>
+          <w:top w:val="single" w:sz="2" w:space="0" w:color="D9D9E3"/>
+          <w:left w:val="single" w:sz="2" w:space="0" w:color="D9D9E3"/>
+          <w:bottom w:val="single" w:sz="2" w:space="0" w:color="D9D9E3"/>
+          <w:right w:val="single" w:sz="2" w:space="0" w:color="D9D9E3"/>
+        </w:pBdr>
+        <w:spacing w:before="300" w:after="100" w:line="240" w:lineRule="auto"/>
+        <w:rPr>
+          <w:rFonts w:ascii="Segoe UI" w:eastAsia="Times New Roman" w:hAnsi="Segoe UI" w:cs="Segoe UI"/>
+          <w:kern w:val="0"/>
+          <w:sz w:val="21"/>
+          <w:szCs w:val="21"/>
+          <w14:ligatures w14:val="none"/>
+        </w:rPr>
+      </w:pPr>
+      <w:r>
+        <w:rPr>
+          <w:rFonts w:ascii="Segoe UI" w:eastAsia="Times New Roman" w:hAnsi="Segoe UI" w:cs="Segoe UI"/>
+          <w:kern w:val="0"/>
+          <w:sz w:val="21"/>
+          <w:szCs w:val="21"/>
+          <w14:ligatures w14:val="none"/>
+        </w:rPr>
+        <w:t>Remember to review and refine the code or advice provided by GPT-4, as it may not always provide the optimal or correct solution. While AI can be a powerful tool for software development, human oversight is still crucial for creating a high-quality and reliable application.</w:t>
+      </w:r>
+    </w:p>
+    <w:p/>
     <w:p/>
     <w:sectPr>
       <w:pgSz w:w="12240" w:h="15840"/>
@@ -2996,6 +3866,7 @@
   <w:style w:type="character" w:default="1" w:styleId="DefaultParagraphFont">
     <w:name w:val="Default Paragraph Font"/>
     <w:uiPriority w:val="1"/>
+    <w:semiHidden/>
     <w:unhideWhenUsed/>
   </w:style>
   <w:style w:type="table" w:default="1" w:styleId="TableNormal">
@@ -3043,6 +3914,35 @@
       <w:color w:val="2F5496" w:themeColor="accent1" w:themeShade="BF"/>
       <w:sz w:val="26"/>
       <w:szCs w:val="26"/>
+    </w:rPr>
+  </w:style>
+  <w:style w:type="paragraph" w:styleId="NormalWeb">
+    <w:name w:val="Normal (Web)"/>
+    <w:basedOn w:val="Normal"/>
+    <w:uiPriority w:val="99"/>
+    <w:semiHidden/>
+    <w:unhideWhenUsed/>
+    <w:rsid w:val="004D2A1B"/>
+    <w:pPr>
+      <w:spacing w:before="100" w:beforeAutospacing="1" w:after="100" w:afterAutospacing="1" w:line="240" w:lineRule="auto"/>
+    </w:pPr>
+    <w:rPr>
+      <w:rFonts w:ascii="Times New Roman" w:eastAsia="Times New Roman" w:hAnsi="Times New Roman" w:cs="Times New Roman"/>
+      <w:kern w:val="0"/>
+      <w:sz w:val="24"/>
+      <w:szCs w:val="24"/>
+      <w14:ligatures w14:val="none"/>
+    </w:rPr>
+  </w:style>
+  <w:style w:type="character" w:styleId="Strong">
+    <w:name w:val="Strong"/>
+    <w:basedOn w:val="DefaultParagraphFont"/>
+    <w:uiPriority w:val="22"/>
+    <w:qFormat/>
+    <w:rsid w:val="004D2A1B"/>
+    <w:rPr>
+      <w:b/>
+      <w:bCs/>
     </w:rPr>
   </w:style>
 </w:styles>

</xml_diff>